<commit_message>
praktikum 1 edit 3 ( Aufgabe 6 und 7 )
</commit_message>
<xml_diff>
--- a/Praktikum/M1/E-Mensa Werbeseite/Dossier M1.docx
+++ b/Praktikum/M1/E-Mensa Werbeseite/Dossier M1.docx
@@ -530,6 +530,12 @@
                 <w:lang w:val="de-DE"/>
               </w:rPr>
             </w:pPr>
+            <w:r>
+              <w:rPr>
+                <w:lang w:val="de-DE"/>
+              </w:rPr>
+              <w:t>20</w:t>
+            </w:r>
           </w:p>
         </w:tc>
         <w:tc>
@@ -540,6 +546,9 @@
             <w:pPr>
               <w:jc w:val="center"/>
             </w:pPr>
+            <w:r>
+              <w:t>20</w:t>
+            </w:r>
           </w:p>
         </w:tc>
       </w:tr>
@@ -751,7 +760,7 @@
               </w:rPr>
             </w:pPr>
             <w:r>
-              <w:t>60</w:t>
+              <w:t>120</w:t>
             </w:r>
           </w:p>
         </w:tc>
@@ -764,7 +773,7 @@
               <w:jc w:val="center"/>
             </w:pPr>
             <w:r>
-              <w:t>50</w:t>
+              <w:t>105</w:t>
             </w:r>
           </w:p>
         </w:tc>

</xml_diff>